<commit_message>
Hello World in  BIOS interrupt call
</commit_message>
<xml_diff>
--- a/Devlopement Process.Docx
+++ b/Devlopement Process.Docx
@@ -249,8 +249,1404 @@
         </w:rPr>
         <w:t xml:space="preserve">4 Status -&gt; Inserted </w:t>
       </w:r>
+    </w:p>
+    <w:p>
+      <w:pPr>
+        <w:rPr>
+          <w:lang w:val="en-IN"/>
+        </w:rPr>
+      </w:pPr>
+    </w:p>
+    <w:p>
+      <w:pPr>
+        <w:rPr>
+          <w:lang w:val="en-IN"/>
+        </w:rPr>
+      </w:pPr>
+      <w:r>
+        <w:rPr>
+          <w:lang w:val="en-IN"/>
+        </w:rPr>
+        <w:t>Hello World in asm</w:t>
+      </w:r>
+    </w:p>
+    <w:p>
+      <w:pPr>
+        <w:shd w:val="clear" w:color="auto" w:fill="1E1E1E"/>
+        <w:spacing w:after="0" w:line="240" w:lineRule="auto"/>
+        <w:rPr>
+          <w:rFonts w:ascii="Fira Code" w:eastAsia="Times New Roman" w:hAnsi="Fira Code" w:cs="Fira Code"/>
+          <w:color w:val="D4D4D4"/>
+          <w:sz w:val="21"/>
+          <w:szCs w:val="21"/>
+        </w:rPr>
+      </w:pPr>
+      <w:r>
+        <w:rPr>
+          <w:rFonts w:ascii="Fira Code" w:eastAsia="Times New Roman" w:hAnsi="Fira Code" w:cs="Fira Code"/>
+          <w:color w:val="DCDCAA"/>
+          <w:sz w:val="21"/>
+          <w:szCs w:val="21"/>
+        </w:rPr>
+        <w:t>mov</w:t>
+      </w:r>
+      <w:r>
+        <w:rPr>
+          <w:rFonts w:ascii="Fira Code" w:eastAsia="Times New Roman" w:hAnsi="Fira Code" w:cs="Fira Code"/>
+          <w:color w:val="D4D4D4"/>
+          <w:sz w:val="21"/>
+          <w:szCs w:val="21"/>
+        </w:rPr>
+        <w:t xml:space="preserve"> </w:t>
+      </w:r>
+      <w:r>
+        <w:rPr>
+          <w:rFonts w:ascii="Fira Code" w:eastAsia="Times New Roman" w:hAnsi="Fira Code" w:cs="Fira Code"/>
+          <w:color w:val="4EC9B0"/>
+          <w:sz w:val="21"/>
+          <w:szCs w:val="21"/>
+        </w:rPr>
+        <w:t>ah</w:t>
+      </w:r>
+      <w:r>
+        <w:rPr>
+          <w:rFonts w:ascii="Fira Code" w:eastAsia="Times New Roman" w:hAnsi="Fira Code" w:cs="Fira Code"/>
+          <w:color w:val="D4D4D4"/>
+          <w:sz w:val="21"/>
+          <w:szCs w:val="21"/>
+        </w:rPr>
+        <w:t xml:space="preserve">, </w:t>
+      </w:r>
+      <w:r>
+        <w:rPr>
+          <w:rFonts w:ascii="Fira Code" w:eastAsia="Times New Roman" w:hAnsi="Fira Code" w:cs="Fira Code"/>
+          <w:color w:val="B5CEA8"/>
+          <w:sz w:val="21"/>
+          <w:szCs w:val="21"/>
+        </w:rPr>
+        <w:t>0x0e</w:t>
+      </w:r>
+    </w:p>
+    <w:p>
+      <w:pPr>
+        <w:shd w:val="clear" w:color="auto" w:fill="1E1E1E"/>
+        <w:spacing w:after="0" w:line="240" w:lineRule="auto"/>
+        <w:rPr>
+          <w:rFonts w:ascii="Fira Code" w:eastAsia="Times New Roman" w:hAnsi="Fira Code" w:cs="Fira Code"/>
+          <w:color w:val="D4D4D4"/>
+          <w:sz w:val="21"/>
+          <w:szCs w:val="21"/>
+        </w:rPr>
+      </w:pPr>
+      <w:r>
+        <w:rPr>
+          <w:rFonts w:ascii="Fira Code" w:eastAsia="Times New Roman" w:hAnsi="Fira Code" w:cs="Fira Code"/>
+          <w:color w:val="DCDCAA"/>
+          <w:sz w:val="21"/>
+          <w:szCs w:val="21"/>
+        </w:rPr>
+        <w:t>mov</w:t>
+      </w:r>
+      <w:r>
+        <w:rPr>
+          <w:rFonts w:ascii="Fira Code" w:eastAsia="Times New Roman" w:hAnsi="Fira Code" w:cs="Fira Code"/>
+          <w:color w:val="D4D4D4"/>
+          <w:sz w:val="21"/>
+          <w:szCs w:val="21"/>
+        </w:rPr>
+        <w:t xml:space="preserve"> </w:t>
+      </w:r>
+      <w:r>
+        <w:rPr>
+          <w:rFonts w:ascii="Fira Code" w:eastAsia="Times New Roman" w:hAnsi="Fira Code" w:cs="Fira Code"/>
+          <w:color w:val="4EC9B0"/>
+          <w:sz w:val="21"/>
+          <w:szCs w:val="21"/>
+        </w:rPr>
+        <w:t>al</w:t>
+      </w:r>
+      <w:r>
+        <w:rPr>
+          <w:rFonts w:ascii="Fira Code" w:eastAsia="Times New Roman" w:hAnsi="Fira Code" w:cs="Fira Code"/>
+          <w:color w:val="D4D4D4"/>
+          <w:sz w:val="21"/>
+          <w:szCs w:val="21"/>
+        </w:rPr>
+        <w:t xml:space="preserve">, </w:t>
+      </w:r>
+      <w:r>
+        <w:rPr>
+          <w:rFonts w:ascii="Fira Code" w:eastAsia="Times New Roman" w:hAnsi="Fira Code" w:cs="Fira Code"/>
+          <w:color w:val="CE9178"/>
+          <w:sz w:val="21"/>
+          <w:szCs w:val="21"/>
+        </w:rPr>
+        <w:t>'H'</w:t>
+      </w:r>
+    </w:p>
+    <w:p>
+      <w:pPr>
+        <w:shd w:val="clear" w:color="auto" w:fill="1E1E1E"/>
+        <w:spacing w:after="0" w:line="240" w:lineRule="auto"/>
+        <w:rPr>
+          <w:rFonts w:ascii="Fira Code" w:eastAsia="Times New Roman" w:hAnsi="Fira Code" w:cs="Fira Code"/>
+          <w:color w:val="D4D4D4"/>
+          <w:sz w:val="21"/>
+          <w:szCs w:val="21"/>
+        </w:rPr>
+      </w:pPr>
+      <w:r>
+        <w:rPr>
+          <w:rFonts w:ascii="Fira Code" w:eastAsia="Times New Roman" w:hAnsi="Fira Code" w:cs="Fira Code"/>
+          <w:color w:val="DCDCAA"/>
+          <w:sz w:val="21"/>
+          <w:szCs w:val="21"/>
+        </w:rPr>
+        <w:t>int</w:t>
+      </w:r>
+      <w:r>
+        <w:rPr>
+          <w:rFonts w:ascii="Fira Code" w:eastAsia="Times New Roman" w:hAnsi="Fira Code" w:cs="Fira Code"/>
+          <w:color w:val="D4D4D4"/>
+          <w:sz w:val="21"/>
+          <w:szCs w:val="21"/>
+        </w:rPr>
+        <w:t xml:space="preserve"> </w:t>
+      </w:r>
+      <w:r>
+        <w:rPr>
+          <w:rFonts w:ascii="Fira Code" w:eastAsia="Times New Roman" w:hAnsi="Fira Code" w:cs="Fira Code"/>
+          <w:color w:val="B5CEA8"/>
+          <w:sz w:val="21"/>
+          <w:szCs w:val="21"/>
+        </w:rPr>
+        <w:t>0x10</w:t>
+      </w:r>
+      <w:r>
+        <w:rPr>
+          <w:rFonts w:ascii="Fira Code" w:eastAsia="Times New Roman" w:hAnsi="Fira Code" w:cs="Fira Code"/>
+          <w:color w:val="6A9955"/>
+          <w:sz w:val="21"/>
+          <w:szCs w:val="21"/>
+        </w:rPr>
+        <w:t xml:space="preserve"> ;shorthand for BIOS interrupt call </w:t>
+      </w:r>
+    </w:p>
+    <w:p>
+      <w:pPr>
+        <w:shd w:val="clear" w:color="auto" w:fill="1E1E1E"/>
+        <w:spacing w:after="0" w:line="240" w:lineRule="auto"/>
+        <w:rPr>
+          <w:rFonts w:ascii="Fira Code" w:eastAsia="Times New Roman" w:hAnsi="Fira Code" w:cs="Fira Code"/>
+          <w:color w:val="D4D4D4"/>
+          <w:sz w:val="21"/>
+          <w:szCs w:val="21"/>
+        </w:rPr>
+      </w:pPr>
+      <w:r>
+        <w:rPr>
+          <w:rFonts w:ascii="Fira Code" w:eastAsia="Times New Roman" w:hAnsi="Fira Code" w:cs="Fira Code"/>
+          <w:color w:val="6A9955"/>
+          <w:sz w:val="21"/>
+          <w:szCs w:val="21"/>
+        </w:rPr>
+        <w:t xml:space="preserve">;print in bios </w:t>
+      </w:r>
+    </w:p>
+    <w:p>
+      <w:pPr>
+        <w:shd w:val="clear" w:color="auto" w:fill="1E1E1E"/>
+        <w:spacing w:after="0" w:line="240" w:lineRule="auto"/>
+        <w:rPr>
+          <w:rFonts w:ascii="Fira Code" w:eastAsia="Times New Roman" w:hAnsi="Fira Code" w:cs="Fira Code"/>
+          <w:color w:val="D4D4D4"/>
+          <w:sz w:val="21"/>
+          <w:szCs w:val="21"/>
+        </w:rPr>
+      </w:pPr>
+      <w:r>
+        <w:rPr>
+          <w:rFonts w:ascii="Fira Code" w:eastAsia="Times New Roman" w:hAnsi="Fira Code" w:cs="Fira Code"/>
+          <w:color w:val="DCDCAA"/>
+          <w:sz w:val="21"/>
+          <w:szCs w:val="21"/>
+        </w:rPr>
+        <w:t>mov</w:t>
+      </w:r>
+      <w:r>
+        <w:rPr>
+          <w:rFonts w:ascii="Fira Code" w:eastAsia="Times New Roman" w:hAnsi="Fira Code" w:cs="Fira Code"/>
+          <w:color w:val="D4D4D4"/>
+          <w:sz w:val="21"/>
+          <w:szCs w:val="21"/>
+        </w:rPr>
+        <w:t xml:space="preserve"> </w:t>
+      </w:r>
+      <w:r>
+        <w:rPr>
+          <w:rFonts w:ascii="Fira Code" w:eastAsia="Times New Roman" w:hAnsi="Fira Code" w:cs="Fira Code"/>
+          <w:color w:val="4EC9B0"/>
+          <w:sz w:val="21"/>
+          <w:szCs w:val="21"/>
+        </w:rPr>
+        <w:t>al</w:t>
+      </w:r>
+      <w:r>
+        <w:rPr>
+          <w:rFonts w:ascii="Fira Code" w:eastAsia="Times New Roman" w:hAnsi="Fira Code" w:cs="Fira Code"/>
+          <w:color w:val="D4D4D4"/>
+          <w:sz w:val="21"/>
+          <w:szCs w:val="21"/>
+        </w:rPr>
+        <w:t xml:space="preserve">, </w:t>
+      </w:r>
+      <w:r>
+        <w:rPr>
+          <w:rFonts w:ascii="Fira Code" w:eastAsia="Times New Roman" w:hAnsi="Fira Code" w:cs="Fira Code"/>
+          <w:color w:val="CE9178"/>
+          <w:sz w:val="21"/>
+          <w:szCs w:val="21"/>
+        </w:rPr>
+        <w:t>'E'</w:t>
+      </w:r>
+    </w:p>
+    <w:p>
+      <w:pPr>
+        <w:shd w:val="clear" w:color="auto" w:fill="1E1E1E"/>
+        <w:spacing w:after="0" w:line="240" w:lineRule="auto"/>
+        <w:rPr>
+          <w:rFonts w:ascii="Fira Code" w:eastAsia="Times New Roman" w:hAnsi="Fira Code" w:cs="Fira Code"/>
+          <w:color w:val="D4D4D4"/>
+          <w:sz w:val="21"/>
+          <w:szCs w:val="21"/>
+        </w:rPr>
+      </w:pPr>
+      <w:r>
+        <w:rPr>
+          <w:rFonts w:ascii="Fira Code" w:eastAsia="Times New Roman" w:hAnsi="Fira Code" w:cs="Fira Code"/>
+          <w:color w:val="DCDCAA"/>
+          <w:sz w:val="21"/>
+          <w:szCs w:val="21"/>
+        </w:rPr>
+        <w:t>int</w:t>
+      </w:r>
+      <w:r>
+        <w:rPr>
+          <w:rFonts w:ascii="Fira Code" w:eastAsia="Times New Roman" w:hAnsi="Fira Code" w:cs="Fira Code"/>
+          <w:color w:val="D4D4D4"/>
+          <w:sz w:val="21"/>
+          <w:szCs w:val="21"/>
+        </w:rPr>
+        <w:t xml:space="preserve"> </w:t>
+      </w:r>
+      <w:r>
+        <w:rPr>
+          <w:rFonts w:ascii="Fira Code" w:eastAsia="Times New Roman" w:hAnsi="Fira Code" w:cs="Fira Code"/>
+          <w:color w:val="B5CEA8"/>
+          <w:sz w:val="21"/>
+          <w:szCs w:val="21"/>
+        </w:rPr>
+        <w:t>0x10</w:t>
+      </w:r>
+      <w:r>
+        <w:rPr>
+          <w:rFonts w:ascii="Fira Code" w:eastAsia="Times New Roman" w:hAnsi="Fira Code" w:cs="Fira Code"/>
+          <w:color w:val="D4D4D4"/>
+          <w:sz w:val="21"/>
+          <w:szCs w:val="21"/>
+        </w:rPr>
+        <w:t xml:space="preserve"> </w:t>
+      </w:r>
+    </w:p>
+    <w:p>
+      <w:pPr>
+        <w:shd w:val="clear" w:color="auto" w:fill="1E1E1E"/>
+        <w:spacing w:after="0" w:line="240" w:lineRule="auto"/>
+        <w:rPr>
+          <w:rFonts w:ascii="Fira Code" w:eastAsia="Times New Roman" w:hAnsi="Fira Code" w:cs="Fira Code"/>
+          <w:color w:val="D4D4D4"/>
+          <w:sz w:val="21"/>
+          <w:szCs w:val="21"/>
+        </w:rPr>
+      </w:pPr>
+      <w:r>
+        <w:rPr>
+          <w:rFonts w:ascii="Fira Code" w:eastAsia="Times New Roman" w:hAnsi="Fira Code" w:cs="Fira Code"/>
+          <w:color w:val="DCDCAA"/>
+          <w:sz w:val="21"/>
+          <w:szCs w:val="21"/>
+        </w:rPr>
+        <w:t>mov</w:t>
+      </w:r>
+      <w:r>
+        <w:rPr>
+          <w:rFonts w:ascii="Fira Code" w:eastAsia="Times New Roman" w:hAnsi="Fira Code" w:cs="Fira Code"/>
+          <w:color w:val="D4D4D4"/>
+          <w:sz w:val="21"/>
+          <w:szCs w:val="21"/>
+        </w:rPr>
+        <w:t xml:space="preserve"> </w:t>
+      </w:r>
+      <w:r>
+        <w:rPr>
+          <w:rFonts w:ascii="Fira Code" w:eastAsia="Times New Roman" w:hAnsi="Fira Code" w:cs="Fira Code"/>
+          <w:color w:val="4EC9B0"/>
+          <w:sz w:val="21"/>
+          <w:szCs w:val="21"/>
+        </w:rPr>
+        <w:t>al</w:t>
+      </w:r>
+      <w:r>
+        <w:rPr>
+          <w:rFonts w:ascii="Fira Code" w:eastAsia="Times New Roman" w:hAnsi="Fira Code" w:cs="Fira Code"/>
+          <w:color w:val="D4D4D4"/>
+          <w:sz w:val="21"/>
+          <w:szCs w:val="21"/>
+        </w:rPr>
+        <w:t xml:space="preserve">, </w:t>
+      </w:r>
+      <w:r>
+        <w:rPr>
+          <w:rFonts w:ascii="Fira Code" w:eastAsia="Times New Roman" w:hAnsi="Fira Code" w:cs="Fira Code"/>
+          <w:color w:val="CE9178"/>
+          <w:sz w:val="21"/>
+          <w:szCs w:val="21"/>
+        </w:rPr>
+        <w:t>'L'</w:t>
+      </w:r>
+    </w:p>
+    <w:p>
+      <w:pPr>
+        <w:shd w:val="clear" w:color="auto" w:fill="1E1E1E"/>
+        <w:spacing w:after="0" w:line="240" w:lineRule="auto"/>
+        <w:rPr>
+          <w:rFonts w:ascii="Fira Code" w:eastAsia="Times New Roman" w:hAnsi="Fira Code" w:cs="Fira Code"/>
+          <w:color w:val="D4D4D4"/>
+          <w:sz w:val="21"/>
+          <w:szCs w:val="21"/>
+        </w:rPr>
+      </w:pPr>
+      <w:r>
+        <w:rPr>
+          <w:rFonts w:ascii="Fira Code" w:eastAsia="Times New Roman" w:hAnsi="Fira Code" w:cs="Fira Code"/>
+          <w:color w:val="DCDCAA"/>
+          <w:sz w:val="21"/>
+          <w:szCs w:val="21"/>
+        </w:rPr>
+        <w:t>int</w:t>
+      </w:r>
+      <w:r>
+        <w:rPr>
+          <w:rFonts w:ascii="Fira Code" w:eastAsia="Times New Roman" w:hAnsi="Fira Code" w:cs="Fira Code"/>
+          <w:color w:val="D4D4D4"/>
+          <w:sz w:val="21"/>
+          <w:szCs w:val="21"/>
+        </w:rPr>
+        <w:t xml:space="preserve"> </w:t>
+      </w:r>
+      <w:r>
+        <w:rPr>
+          <w:rFonts w:ascii="Fira Code" w:eastAsia="Times New Roman" w:hAnsi="Fira Code" w:cs="Fira Code"/>
+          <w:color w:val="B5CEA8"/>
+          <w:sz w:val="21"/>
+          <w:szCs w:val="21"/>
+        </w:rPr>
+        <w:t>0x10</w:t>
+      </w:r>
+      <w:r>
+        <w:rPr>
+          <w:rFonts w:ascii="Fira Code" w:eastAsia="Times New Roman" w:hAnsi="Fira Code" w:cs="Fira Code"/>
+          <w:color w:val="D4D4D4"/>
+          <w:sz w:val="21"/>
+          <w:szCs w:val="21"/>
+        </w:rPr>
+        <w:t xml:space="preserve"> </w:t>
+      </w:r>
+    </w:p>
+    <w:p>
+      <w:pPr>
+        <w:shd w:val="clear" w:color="auto" w:fill="1E1E1E"/>
+        <w:spacing w:after="0" w:line="240" w:lineRule="auto"/>
+        <w:rPr>
+          <w:rFonts w:ascii="Fira Code" w:eastAsia="Times New Roman" w:hAnsi="Fira Code" w:cs="Fira Code"/>
+          <w:color w:val="D4D4D4"/>
+          <w:sz w:val="21"/>
+          <w:szCs w:val="21"/>
+        </w:rPr>
+      </w:pPr>
+      <w:r>
+        <w:rPr>
+          <w:rFonts w:ascii="Fira Code" w:eastAsia="Times New Roman" w:hAnsi="Fira Code" w:cs="Fira Code"/>
+          <w:color w:val="DCDCAA"/>
+          <w:sz w:val="21"/>
+          <w:szCs w:val="21"/>
+        </w:rPr>
+        <w:t>mov</w:t>
+      </w:r>
+      <w:r>
+        <w:rPr>
+          <w:rFonts w:ascii="Fira Code" w:eastAsia="Times New Roman" w:hAnsi="Fira Code" w:cs="Fira Code"/>
+          <w:color w:val="D4D4D4"/>
+          <w:sz w:val="21"/>
+          <w:szCs w:val="21"/>
+        </w:rPr>
+        <w:t xml:space="preserve"> </w:t>
+      </w:r>
+      <w:r>
+        <w:rPr>
+          <w:rFonts w:ascii="Fira Code" w:eastAsia="Times New Roman" w:hAnsi="Fira Code" w:cs="Fira Code"/>
+          <w:color w:val="4EC9B0"/>
+          <w:sz w:val="21"/>
+          <w:szCs w:val="21"/>
+        </w:rPr>
+        <w:t>al</w:t>
+      </w:r>
+      <w:r>
+        <w:rPr>
+          <w:rFonts w:ascii="Fira Code" w:eastAsia="Times New Roman" w:hAnsi="Fira Code" w:cs="Fira Code"/>
+          <w:color w:val="D4D4D4"/>
+          <w:sz w:val="21"/>
+          <w:szCs w:val="21"/>
+        </w:rPr>
+        <w:t xml:space="preserve">, </w:t>
+      </w:r>
+      <w:r>
+        <w:rPr>
+          <w:rFonts w:ascii="Fira Code" w:eastAsia="Times New Roman" w:hAnsi="Fira Code" w:cs="Fira Code"/>
+          <w:color w:val="CE9178"/>
+          <w:sz w:val="21"/>
+          <w:szCs w:val="21"/>
+        </w:rPr>
+        <w:t>'L'</w:t>
+      </w:r>
+    </w:p>
+    <w:p>
+      <w:pPr>
+        <w:shd w:val="clear" w:color="auto" w:fill="1E1E1E"/>
+        <w:spacing w:after="0" w:line="240" w:lineRule="auto"/>
+        <w:rPr>
+          <w:rFonts w:ascii="Fira Code" w:eastAsia="Times New Roman" w:hAnsi="Fira Code" w:cs="Fira Code"/>
+          <w:color w:val="D4D4D4"/>
+          <w:sz w:val="21"/>
+          <w:szCs w:val="21"/>
+        </w:rPr>
+      </w:pPr>
+      <w:r>
+        <w:rPr>
+          <w:rFonts w:ascii="Fira Code" w:eastAsia="Times New Roman" w:hAnsi="Fira Code" w:cs="Fira Code"/>
+          <w:color w:val="DCDCAA"/>
+          <w:sz w:val="21"/>
+          <w:szCs w:val="21"/>
+        </w:rPr>
+        <w:lastRenderedPageBreak/>
+        <w:t>int</w:t>
+      </w:r>
+      <w:r>
+        <w:rPr>
+          <w:rFonts w:ascii="Fira Code" w:eastAsia="Times New Roman" w:hAnsi="Fira Code" w:cs="Fira Code"/>
+          <w:color w:val="D4D4D4"/>
+          <w:sz w:val="21"/>
+          <w:szCs w:val="21"/>
+        </w:rPr>
+        <w:t xml:space="preserve"> </w:t>
+      </w:r>
+      <w:r>
+        <w:rPr>
+          <w:rFonts w:ascii="Fira Code" w:eastAsia="Times New Roman" w:hAnsi="Fira Code" w:cs="Fira Code"/>
+          <w:color w:val="B5CEA8"/>
+          <w:sz w:val="21"/>
+          <w:szCs w:val="21"/>
+        </w:rPr>
+        <w:t>0x10</w:t>
+      </w:r>
+      <w:r>
+        <w:rPr>
+          <w:rFonts w:ascii="Fira Code" w:eastAsia="Times New Roman" w:hAnsi="Fira Code" w:cs="Fira Code"/>
+          <w:color w:val="D4D4D4"/>
+          <w:sz w:val="21"/>
+          <w:szCs w:val="21"/>
+        </w:rPr>
+        <w:t xml:space="preserve"> </w:t>
+      </w:r>
+    </w:p>
+    <w:p>
+      <w:pPr>
+        <w:shd w:val="clear" w:color="auto" w:fill="1E1E1E"/>
+        <w:spacing w:after="0" w:line="240" w:lineRule="auto"/>
+        <w:rPr>
+          <w:rFonts w:ascii="Fira Code" w:eastAsia="Times New Roman" w:hAnsi="Fira Code" w:cs="Fira Code"/>
+          <w:color w:val="D4D4D4"/>
+          <w:sz w:val="21"/>
+          <w:szCs w:val="21"/>
+        </w:rPr>
+      </w:pPr>
+      <w:r>
+        <w:rPr>
+          <w:rFonts w:ascii="Fira Code" w:eastAsia="Times New Roman" w:hAnsi="Fira Code" w:cs="Fira Code"/>
+          <w:color w:val="DCDCAA"/>
+          <w:sz w:val="21"/>
+          <w:szCs w:val="21"/>
+        </w:rPr>
+        <w:t>mov</w:t>
+      </w:r>
+      <w:r>
+        <w:rPr>
+          <w:rFonts w:ascii="Fira Code" w:eastAsia="Times New Roman" w:hAnsi="Fira Code" w:cs="Fira Code"/>
+          <w:color w:val="D4D4D4"/>
+          <w:sz w:val="21"/>
+          <w:szCs w:val="21"/>
+        </w:rPr>
+        <w:t xml:space="preserve"> </w:t>
+      </w:r>
+      <w:r>
+        <w:rPr>
+          <w:rFonts w:ascii="Fira Code" w:eastAsia="Times New Roman" w:hAnsi="Fira Code" w:cs="Fira Code"/>
+          <w:color w:val="4EC9B0"/>
+          <w:sz w:val="21"/>
+          <w:szCs w:val="21"/>
+        </w:rPr>
+        <w:t>al</w:t>
+      </w:r>
+      <w:r>
+        <w:rPr>
+          <w:rFonts w:ascii="Fira Code" w:eastAsia="Times New Roman" w:hAnsi="Fira Code" w:cs="Fira Code"/>
+          <w:color w:val="D4D4D4"/>
+          <w:sz w:val="21"/>
+          <w:szCs w:val="21"/>
+        </w:rPr>
+        <w:t xml:space="preserve">, </w:t>
+      </w:r>
+      <w:r>
+        <w:rPr>
+          <w:rFonts w:ascii="Fira Code" w:eastAsia="Times New Roman" w:hAnsi="Fira Code" w:cs="Fira Code"/>
+          <w:color w:val="CE9178"/>
+          <w:sz w:val="21"/>
+          <w:szCs w:val="21"/>
+        </w:rPr>
+        <w:t>'0'</w:t>
+      </w:r>
+    </w:p>
+    <w:p>
+      <w:pPr>
+        <w:shd w:val="clear" w:color="auto" w:fill="1E1E1E"/>
+        <w:spacing w:after="0" w:line="240" w:lineRule="auto"/>
+        <w:rPr>
+          <w:rFonts w:ascii="Fira Code" w:eastAsia="Times New Roman" w:hAnsi="Fira Code" w:cs="Fira Code"/>
+          <w:color w:val="D4D4D4"/>
+          <w:sz w:val="21"/>
+          <w:szCs w:val="21"/>
+        </w:rPr>
+      </w:pPr>
+      <w:r>
+        <w:rPr>
+          <w:rFonts w:ascii="Fira Code" w:eastAsia="Times New Roman" w:hAnsi="Fira Code" w:cs="Fira Code"/>
+          <w:color w:val="DCDCAA"/>
+          <w:sz w:val="21"/>
+          <w:szCs w:val="21"/>
+        </w:rPr>
+        <w:t>int</w:t>
+      </w:r>
+      <w:r>
+        <w:rPr>
+          <w:rFonts w:ascii="Fira Code" w:eastAsia="Times New Roman" w:hAnsi="Fira Code" w:cs="Fira Code"/>
+          <w:color w:val="D4D4D4"/>
+          <w:sz w:val="21"/>
+          <w:szCs w:val="21"/>
+        </w:rPr>
+        <w:t xml:space="preserve"> </w:t>
+      </w:r>
+      <w:r>
+        <w:rPr>
+          <w:rFonts w:ascii="Fira Code" w:eastAsia="Times New Roman" w:hAnsi="Fira Code" w:cs="Fira Code"/>
+          <w:color w:val="B5CEA8"/>
+          <w:sz w:val="21"/>
+          <w:szCs w:val="21"/>
+        </w:rPr>
+        <w:t>0x10</w:t>
+      </w:r>
+      <w:r>
+        <w:rPr>
+          <w:rFonts w:ascii="Fira Code" w:eastAsia="Times New Roman" w:hAnsi="Fira Code" w:cs="Fira Code"/>
+          <w:color w:val="D4D4D4"/>
+          <w:sz w:val="21"/>
+          <w:szCs w:val="21"/>
+        </w:rPr>
+        <w:t xml:space="preserve"> </w:t>
+      </w:r>
+    </w:p>
+    <w:p>
+      <w:pPr>
+        <w:shd w:val="clear" w:color="auto" w:fill="1E1E1E"/>
+        <w:spacing w:after="0" w:line="240" w:lineRule="auto"/>
+        <w:rPr>
+          <w:rFonts w:ascii="Fira Code" w:eastAsia="Times New Roman" w:hAnsi="Fira Code" w:cs="Fira Code"/>
+          <w:color w:val="D4D4D4"/>
+          <w:sz w:val="21"/>
+          <w:szCs w:val="21"/>
+        </w:rPr>
+      </w:pPr>
+      <w:r>
+        <w:rPr>
+          <w:rFonts w:ascii="Fira Code" w:eastAsia="Times New Roman" w:hAnsi="Fira Code" w:cs="Fira Code"/>
+          <w:color w:val="DCDCAA"/>
+          <w:sz w:val="21"/>
+          <w:szCs w:val="21"/>
+        </w:rPr>
+        <w:t>mov</w:t>
+      </w:r>
+      <w:r>
+        <w:rPr>
+          <w:rFonts w:ascii="Fira Code" w:eastAsia="Times New Roman" w:hAnsi="Fira Code" w:cs="Fira Code"/>
+          <w:color w:val="D4D4D4"/>
+          <w:sz w:val="21"/>
+          <w:szCs w:val="21"/>
+        </w:rPr>
+        <w:t xml:space="preserve"> </w:t>
+      </w:r>
+      <w:r>
+        <w:rPr>
+          <w:rFonts w:ascii="Fira Code" w:eastAsia="Times New Roman" w:hAnsi="Fira Code" w:cs="Fira Code"/>
+          <w:color w:val="4EC9B0"/>
+          <w:sz w:val="21"/>
+          <w:szCs w:val="21"/>
+        </w:rPr>
+        <w:t>al</w:t>
+      </w:r>
+      <w:r>
+        <w:rPr>
+          <w:rFonts w:ascii="Fira Code" w:eastAsia="Times New Roman" w:hAnsi="Fira Code" w:cs="Fira Code"/>
+          <w:color w:val="D4D4D4"/>
+          <w:sz w:val="21"/>
+          <w:szCs w:val="21"/>
+        </w:rPr>
+        <w:t xml:space="preserve">, </w:t>
+      </w:r>
+      <w:r>
+        <w:rPr>
+          <w:rFonts w:ascii="Fira Code" w:eastAsia="Times New Roman" w:hAnsi="Fira Code" w:cs="Fira Code"/>
+          <w:color w:val="CE9178"/>
+          <w:sz w:val="21"/>
+          <w:szCs w:val="21"/>
+        </w:rPr>
+        <w:t>' '</w:t>
+      </w:r>
+    </w:p>
+    <w:p>
+      <w:pPr>
+        <w:shd w:val="clear" w:color="auto" w:fill="1E1E1E"/>
+        <w:spacing w:after="0" w:line="240" w:lineRule="auto"/>
+        <w:rPr>
+          <w:rFonts w:ascii="Fira Code" w:eastAsia="Times New Roman" w:hAnsi="Fira Code" w:cs="Fira Code"/>
+          <w:color w:val="D4D4D4"/>
+          <w:sz w:val="21"/>
+          <w:szCs w:val="21"/>
+        </w:rPr>
+      </w:pPr>
+      <w:r>
+        <w:rPr>
+          <w:rFonts w:ascii="Fira Code" w:eastAsia="Times New Roman" w:hAnsi="Fira Code" w:cs="Fira Code"/>
+          <w:color w:val="DCDCAA"/>
+          <w:sz w:val="21"/>
+          <w:szCs w:val="21"/>
+        </w:rPr>
+        <w:t>int</w:t>
+      </w:r>
+      <w:r>
+        <w:rPr>
+          <w:rFonts w:ascii="Fira Code" w:eastAsia="Times New Roman" w:hAnsi="Fira Code" w:cs="Fira Code"/>
+          <w:color w:val="D4D4D4"/>
+          <w:sz w:val="21"/>
+          <w:szCs w:val="21"/>
+        </w:rPr>
+        <w:t xml:space="preserve"> </w:t>
+      </w:r>
+      <w:r>
+        <w:rPr>
+          <w:rFonts w:ascii="Fira Code" w:eastAsia="Times New Roman" w:hAnsi="Fira Code" w:cs="Fira Code"/>
+          <w:color w:val="B5CEA8"/>
+          <w:sz w:val="21"/>
+          <w:szCs w:val="21"/>
+        </w:rPr>
+        <w:t>0x10</w:t>
+      </w:r>
+      <w:r>
+        <w:rPr>
+          <w:rFonts w:ascii="Fira Code" w:eastAsia="Times New Roman" w:hAnsi="Fira Code" w:cs="Fira Code"/>
+          <w:color w:val="D4D4D4"/>
+          <w:sz w:val="21"/>
+          <w:szCs w:val="21"/>
+        </w:rPr>
+        <w:t xml:space="preserve"> </w:t>
+      </w:r>
+    </w:p>
+    <w:p>
+      <w:pPr>
+        <w:shd w:val="clear" w:color="auto" w:fill="1E1E1E"/>
+        <w:spacing w:after="0" w:line="240" w:lineRule="auto"/>
+        <w:rPr>
+          <w:rFonts w:ascii="Fira Code" w:eastAsia="Times New Roman" w:hAnsi="Fira Code" w:cs="Fira Code"/>
+          <w:color w:val="D4D4D4"/>
+          <w:sz w:val="21"/>
+          <w:szCs w:val="21"/>
+        </w:rPr>
+      </w:pPr>
+      <w:r>
+        <w:rPr>
+          <w:rFonts w:ascii="Fira Code" w:eastAsia="Times New Roman" w:hAnsi="Fira Code" w:cs="Fira Code"/>
+          <w:color w:val="DCDCAA"/>
+          <w:sz w:val="21"/>
+          <w:szCs w:val="21"/>
+        </w:rPr>
+        <w:t>mov</w:t>
+      </w:r>
+      <w:r>
+        <w:rPr>
+          <w:rFonts w:ascii="Fira Code" w:eastAsia="Times New Roman" w:hAnsi="Fira Code" w:cs="Fira Code"/>
+          <w:color w:val="D4D4D4"/>
+          <w:sz w:val="21"/>
+          <w:szCs w:val="21"/>
+        </w:rPr>
+        <w:t xml:space="preserve"> </w:t>
+      </w:r>
+      <w:r>
+        <w:rPr>
+          <w:rFonts w:ascii="Fira Code" w:eastAsia="Times New Roman" w:hAnsi="Fira Code" w:cs="Fira Code"/>
+          <w:color w:val="4EC9B0"/>
+          <w:sz w:val="21"/>
+          <w:szCs w:val="21"/>
+        </w:rPr>
+        <w:t>al</w:t>
+      </w:r>
+      <w:r>
+        <w:rPr>
+          <w:rFonts w:ascii="Fira Code" w:eastAsia="Times New Roman" w:hAnsi="Fira Code" w:cs="Fira Code"/>
+          <w:color w:val="D4D4D4"/>
+          <w:sz w:val="21"/>
+          <w:szCs w:val="21"/>
+        </w:rPr>
+        <w:t xml:space="preserve">, </w:t>
+      </w:r>
+      <w:r>
+        <w:rPr>
+          <w:rFonts w:ascii="Fira Code" w:eastAsia="Times New Roman" w:hAnsi="Fira Code" w:cs="Fira Code"/>
+          <w:color w:val="CE9178"/>
+          <w:sz w:val="21"/>
+          <w:szCs w:val="21"/>
+        </w:rPr>
+        <w:t>'W'</w:t>
+      </w:r>
+    </w:p>
+    <w:p>
+      <w:pPr>
+        <w:shd w:val="clear" w:color="auto" w:fill="1E1E1E"/>
+        <w:spacing w:after="0" w:line="240" w:lineRule="auto"/>
+        <w:rPr>
+          <w:rFonts w:ascii="Fira Code" w:eastAsia="Times New Roman" w:hAnsi="Fira Code" w:cs="Fira Code"/>
+          <w:color w:val="D4D4D4"/>
+          <w:sz w:val="21"/>
+          <w:szCs w:val="21"/>
+        </w:rPr>
+      </w:pPr>
+      <w:r>
+        <w:rPr>
+          <w:rFonts w:ascii="Fira Code" w:eastAsia="Times New Roman" w:hAnsi="Fira Code" w:cs="Fira Code"/>
+          <w:color w:val="DCDCAA"/>
+          <w:sz w:val="21"/>
+          <w:szCs w:val="21"/>
+        </w:rPr>
+        <w:t>int</w:t>
+      </w:r>
+      <w:r>
+        <w:rPr>
+          <w:rFonts w:ascii="Fira Code" w:eastAsia="Times New Roman" w:hAnsi="Fira Code" w:cs="Fira Code"/>
+          <w:color w:val="D4D4D4"/>
+          <w:sz w:val="21"/>
+          <w:szCs w:val="21"/>
+        </w:rPr>
+        <w:t xml:space="preserve"> </w:t>
+      </w:r>
+      <w:r>
+        <w:rPr>
+          <w:rFonts w:ascii="Fira Code" w:eastAsia="Times New Roman" w:hAnsi="Fira Code" w:cs="Fira Code"/>
+          <w:color w:val="B5CEA8"/>
+          <w:sz w:val="21"/>
+          <w:szCs w:val="21"/>
+        </w:rPr>
+        <w:t>0x10</w:t>
+      </w:r>
+      <w:r>
+        <w:rPr>
+          <w:rFonts w:ascii="Fira Code" w:eastAsia="Times New Roman" w:hAnsi="Fira Code" w:cs="Fira Code"/>
+          <w:color w:val="D4D4D4"/>
+          <w:sz w:val="21"/>
+          <w:szCs w:val="21"/>
+        </w:rPr>
+        <w:t xml:space="preserve"> </w:t>
+      </w:r>
+    </w:p>
+    <w:p>
+      <w:pPr>
+        <w:shd w:val="clear" w:color="auto" w:fill="1E1E1E"/>
+        <w:spacing w:after="0" w:line="240" w:lineRule="auto"/>
+        <w:rPr>
+          <w:rFonts w:ascii="Fira Code" w:eastAsia="Times New Roman" w:hAnsi="Fira Code" w:cs="Fira Code"/>
+          <w:color w:val="D4D4D4"/>
+          <w:sz w:val="21"/>
+          <w:szCs w:val="21"/>
+        </w:rPr>
+      </w:pPr>
+      <w:r>
+        <w:rPr>
+          <w:rFonts w:ascii="Fira Code" w:eastAsia="Times New Roman" w:hAnsi="Fira Code" w:cs="Fira Code"/>
+          <w:color w:val="DCDCAA"/>
+          <w:sz w:val="21"/>
+          <w:szCs w:val="21"/>
+        </w:rPr>
+        <w:t>mov</w:t>
+      </w:r>
+      <w:r>
+        <w:rPr>
+          <w:rFonts w:ascii="Fira Code" w:eastAsia="Times New Roman" w:hAnsi="Fira Code" w:cs="Fira Code"/>
+          <w:color w:val="D4D4D4"/>
+          <w:sz w:val="21"/>
+          <w:szCs w:val="21"/>
+        </w:rPr>
+        <w:t xml:space="preserve"> </w:t>
+      </w:r>
+      <w:r>
+        <w:rPr>
+          <w:rFonts w:ascii="Fira Code" w:eastAsia="Times New Roman" w:hAnsi="Fira Code" w:cs="Fira Code"/>
+          <w:color w:val="4EC9B0"/>
+          <w:sz w:val="21"/>
+          <w:szCs w:val="21"/>
+        </w:rPr>
+        <w:t>al</w:t>
+      </w:r>
+      <w:r>
+        <w:rPr>
+          <w:rFonts w:ascii="Fira Code" w:eastAsia="Times New Roman" w:hAnsi="Fira Code" w:cs="Fira Code"/>
+          <w:color w:val="D4D4D4"/>
+          <w:sz w:val="21"/>
+          <w:szCs w:val="21"/>
+        </w:rPr>
+        <w:t xml:space="preserve">, </w:t>
+      </w:r>
+      <w:r>
+        <w:rPr>
+          <w:rFonts w:ascii="Fira Code" w:eastAsia="Times New Roman" w:hAnsi="Fira Code" w:cs="Fira Code"/>
+          <w:color w:val="CE9178"/>
+          <w:sz w:val="21"/>
+          <w:szCs w:val="21"/>
+        </w:rPr>
+        <w:t>'O'</w:t>
+      </w:r>
+    </w:p>
+    <w:p>
+      <w:pPr>
+        <w:shd w:val="clear" w:color="auto" w:fill="1E1E1E"/>
+        <w:spacing w:after="0" w:line="240" w:lineRule="auto"/>
+        <w:rPr>
+          <w:rFonts w:ascii="Fira Code" w:eastAsia="Times New Roman" w:hAnsi="Fira Code" w:cs="Fira Code"/>
+          <w:color w:val="D4D4D4"/>
+          <w:sz w:val="21"/>
+          <w:szCs w:val="21"/>
+        </w:rPr>
+      </w:pPr>
+      <w:r>
+        <w:rPr>
+          <w:rFonts w:ascii="Fira Code" w:eastAsia="Times New Roman" w:hAnsi="Fira Code" w:cs="Fira Code"/>
+          <w:color w:val="DCDCAA"/>
+          <w:sz w:val="21"/>
+          <w:szCs w:val="21"/>
+        </w:rPr>
+        <w:t>int</w:t>
+      </w:r>
+      <w:r>
+        <w:rPr>
+          <w:rFonts w:ascii="Fira Code" w:eastAsia="Times New Roman" w:hAnsi="Fira Code" w:cs="Fira Code"/>
+          <w:color w:val="D4D4D4"/>
+          <w:sz w:val="21"/>
+          <w:szCs w:val="21"/>
+        </w:rPr>
+        <w:t xml:space="preserve"> </w:t>
+      </w:r>
+      <w:r>
+        <w:rPr>
+          <w:rFonts w:ascii="Fira Code" w:eastAsia="Times New Roman" w:hAnsi="Fira Code" w:cs="Fira Code"/>
+          <w:color w:val="B5CEA8"/>
+          <w:sz w:val="21"/>
+          <w:szCs w:val="21"/>
+        </w:rPr>
+        <w:t>0x10</w:t>
+      </w:r>
+      <w:r>
+        <w:rPr>
+          <w:rFonts w:ascii="Fira Code" w:eastAsia="Times New Roman" w:hAnsi="Fira Code" w:cs="Fira Code"/>
+          <w:color w:val="D4D4D4"/>
+          <w:sz w:val="21"/>
+          <w:szCs w:val="21"/>
+        </w:rPr>
+        <w:t xml:space="preserve"> </w:t>
+      </w:r>
+    </w:p>
+    <w:p>
+      <w:pPr>
+        <w:shd w:val="clear" w:color="auto" w:fill="1E1E1E"/>
+        <w:spacing w:after="0" w:line="240" w:lineRule="auto"/>
+        <w:rPr>
+          <w:rFonts w:ascii="Fira Code" w:eastAsia="Times New Roman" w:hAnsi="Fira Code" w:cs="Fira Code"/>
+          <w:color w:val="D4D4D4"/>
+          <w:sz w:val="21"/>
+          <w:szCs w:val="21"/>
+        </w:rPr>
+      </w:pPr>
+      <w:r>
+        <w:rPr>
+          <w:rFonts w:ascii="Fira Code" w:eastAsia="Times New Roman" w:hAnsi="Fira Code" w:cs="Fira Code"/>
+          <w:color w:val="DCDCAA"/>
+          <w:sz w:val="21"/>
+          <w:szCs w:val="21"/>
+        </w:rPr>
+        <w:t>mov</w:t>
+      </w:r>
+      <w:r>
+        <w:rPr>
+          <w:rFonts w:ascii="Fira Code" w:eastAsia="Times New Roman" w:hAnsi="Fira Code" w:cs="Fira Code"/>
+          <w:color w:val="D4D4D4"/>
+          <w:sz w:val="21"/>
+          <w:szCs w:val="21"/>
+        </w:rPr>
+        <w:t xml:space="preserve"> </w:t>
+      </w:r>
+      <w:r>
+        <w:rPr>
+          <w:rFonts w:ascii="Fira Code" w:eastAsia="Times New Roman" w:hAnsi="Fira Code" w:cs="Fira Code"/>
+          <w:color w:val="4EC9B0"/>
+          <w:sz w:val="21"/>
+          <w:szCs w:val="21"/>
+        </w:rPr>
+        <w:t>al</w:t>
+      </w:r>
+      <w:r>
+        <w:rPr>
+          <w:rFonts w:ascii="Fira Code" w:eastAsia="Times New Roman" w:hAnsi="Fira Code" w:cs="Fira Code"/>
+          <w:color w:val="D4D4D4"/>
+          <w:sz w:val="21"/>
+          <w:szCs w:val="21"/>
+        </w:rPr>
+        <w:t xml:space="preserve">, </w:t>
+      </w:r>
+      <w:r>
+        <w:rPr>
+          <w:rFonts w:ascii="Fira Code" w:eastAsia="Times New Roman" w:hAnsi="Fira Code" w:cs="Fira Code"/>
+          <w:color w:val="CE9178"/>
+          <w:sz w:val="21"/>
+          <w:szCs w:val="21"/>
+        </w:rPr>
+        <w:t>'R'</w:t>
+      </w:r>
+    </w:p>
+    <w:p>
+      <w:pPr>
+        <w:shd w:val="clear" w:color="auto" w:fill="1E1E1E"/>
+        <w:spacing w:after="0" w:line="240" w:lineRule="auto"/>
+        <w:rPr>
+          <w:rFonts w:ascii="Fira Code" w:eastAsia="Times New Roman" w:hAnsi="Fira Code" w:cs="Fira Code"/>
+          <w:color w:val="D4D4D4"/>
+          <w:sz w:val="21"/>
+          <w:szCs w:val="21"/>
+        </w:rPr>
+      </w:pPr>
+      <w:r>
+        <w:rPr>
+          <w:rFonts w:ascii="Fira Code" w:eastAsia="Times New Roman" w:hAnsi="Fira Code" w:cs="Fira Code"/>
+          <w:color w:val="DCDCAA"/>
+          <w:sz w:val="21"/>
+          <w:szCs w:val="21"/>
+        </w:rPr>
+        <w:t>int</w:t>
+      </w:r>
+      <w:r>
+        <w:rPr>
+          <w:rFonts w:ascii="Fira Code" w:eastAsia="Times New Roman" w:hAnsi="Fira Code" w:cs="Fira Code"/>
+          <w:color w:val="D4D4D4"/>
+          <w:sz w:val="21"/>
+          <w:szCs w:val="21"/>
+        </w:rPr>
+        <w:t xml:space="preserve"> </w:t>
+      </w:r>
+      <w:r>
+        <w:rPr>
+          <w:rFonts w:ascii="Fira Code" w:eastAsia="Times New Roman" w:hAnsi="Fira Code" w:cs="Fira Code"/>
+          <w:color w:val="B5CEA8"/>
+          <w:sz w:val="21"/>
+          <w:szCs w:val="21"/>
+        </w:rPr>
+        <w:t>0x10</w:t>
+      </w:r>
+    </w:p>
+    <w:p>
+      <w:pPr>
+        <w:shd w:val="clear" w:color="auto" w:fill="1E1E1E"/>
+        <w:spacing w:after="0" w:line="240" w:lineRule="auto"/>
+        <w:rPr>
+          <w:rFonts w:ascii="Fira Code" w:eastAsia="Times New Roman" w:hAnsi="Fira Code" w:cs="Fira Code"/>
+          <w:color w:val="D4D4D4"/>
+          <w:sz w:val="21"/>
+          <w:szCs w:val="21"/>
+        </w:rPr>
+      </w:pPr>
+      <w:r>
+        <w:rPr>
+          <w:rFonts w:ascii="Fira Code" w:eastAsia="Times New Roman" w:hAnsi="Fira Code" w:cs="Fira Code"/>
+          <w:color w:val="DCDCAA"/>
+          <w:sz w:val="21"/>
+          <w:szCs w:val="21"/>
+        </w:rPr>
+        <w:t>mov</w:t>
+      </w:r>
+      <w:r>
+        <w:rPr>
+          <w:rFonts w:ascii="Fira Code" w:eastAsia="Times New Roman" w:hAnsi="Fira Code" w:cs="Fira Code"/>
+          <w:color w:val="D4D4D4"/>
+          <w:sz w:val="21"/>
+          <w:szCs w:val="21"/>
+        </w:rPr>
+        <w:t xml:space="preserve"> </w:t>
+      </w:r>
+      <w:r>
+        <w:rPr>
+          <w:rFonts w:ascii="Fira Code" w:eastAsia="Times New Roman" w:hAnsi="Fira Code" w:cs="Fira Code"/>
+          <w:color w:val="4EC9B0"/>
+          <w:sz w:val="21"/>
+          <w:szCs w:val="21"/>
+        </w:rPr>
+        <w:t>al</w:t>
+      </w:r>
+      <w:r>
+        <w:rPr>
+          <w:rFonts w:ascii="Fira Code" w:eastAsia="Times New Roman" w:hAnsi="Fira Code" w:cs="Fira Code"/>
+          <w:color w:val="D4D4D4"/>
+          <w:sz w:val="21"/>
+          <w:szCs w:val="21"/>
+        </w:rPr>
+        <w:t xml:space="preserve">, </w:t>
+      </w:r>
+      <w:r>
+        <w:rPr>
+          <w:rFonts w:ascii="Fira Code" w:eastAsia="Times New Roman" w:hAnsi="Fira Code" w:cs="Fira Code"/>
+          <w:color w:val="CE9178"/>
+          <w:sz w:val="21"/>
+          <w:szCs w:val="21"/>
+        </w:rPr>
+        <w:t>'L'</w:t>
+      </w:r>
+    </w:p>
+    <w:p>
+      <w:pPr>
+        <w:shd w:val="clear" w:color="auto" w:fill="1E1E1E"/>
+        <w:spacing w:after="0" w:line="240" w:lineRule="auto"/>
+        <w:rPr>
+          <w:rFonts w:ascii="Fira Code" w:eastAsia="Times New Roman" w:hAnsi="Fira Code" w:cs="Fira Code"/>
+          <w:color w:val="D4D4D4"/>
+          <w:sz w:val="21"/>
+          <w:szCs w:val="21"/>
+        </w:rPr>
+      </w:pPr>
+      <w:r>
+        <w:rPr>
+          <w:rFonts w:ascii="Fira Code" w:eastAsia="Times New Roman" w:hAnsi="Fira Code" w:cs="Fira Code"/>
+          <w:color w:val="DCDCAA"/>
+          <w:sz w:val="21"/>
+          <w:szCs w:val="21"/>
+        </w:rPr>
+        <w:t>int</w:t>
+      </w:r>
+      <w:r>
+        <w:rPr>
+          <w:rFonts w:ascii="Fira Code" w:eastAsia="Times New Roman" w:hAnsi="Fira Code" w:cs="Fira Code"/>
+          <w:color w:val="D4D4D4"/>
+          <w:sz w:val="21"/>
+          <w:szCs w:val="21"/>
+        </w:rPr>
+        <w:t xml:space="preserve"> </w:t>
+      </w:r>
+      <w:r>
+        <w:rPr>
+          <w:rFonts w:ascii="Fira Code" w:eastAsia="Times New Roman" w:hAnsi="Fira Code" w:cs="Fira Code"/>
+          <w:color w:val="B5CEA8"/>
+          <w:sz w:val="21"/>
+          <w:szCs w:val="21"/>
+        </w:rPr>
+        <w:t>0x10</w:t>
+      </w:r>
+      <w:r>
+        <w:rPr>
+          <w:rFonts w:ascii="Fira Code" w:eastAsia="Times New Roman" w:hAnsi="Fira Code" w:cs="Fira Code"/>
+          <w:color w:val="D4D4D4"/>
+          <w:sz w:val="21"/>
+          <w:szCs w:val="21"/>
+        </w:rPr>
+        <w:t xml:space="preserve"> </w:t>
+      </w:r>
+    </w:p>
+    <w:p>
+      <w:pPr>
+        <w:shd w:val="clear" w:color="auto" w:fill="1E1E1E"/>
+        <w:spacing w:after="0" w:line="240" w:lineRule="auto"/>
+        <w:rPr>
+          <w:rFonts w:ascii="Fira Code" w:eastAsia="Times New Roman" w:hAnsi="Fira Code" w:cs="Fira Code"/>
+          <w:color w:val="D4D4D4"/>
+          <w:sz w:val="21"/>
+          <w:szCs w:val="21"/>
+        </w:rPr>
+      </w:pPr>
+      <w:r>
+        <w:rPr>
+          <w:rFonts w:ascii="Fira Code" w:eastAsia="Times New Roman" w:hAnsi="Fira Code" w:cs="Fira Code"/>
+          <w:color w:val="DCDCAA"/>
+          <w:sz w:val="21"/>
+          <w:szCs w:val="21"/>
+        </w:rPr>
+        <w:t>mov</w:t>
+      </w:r>
+      <w:r>
+        <w:rPr>
+          <w:rFonts w:ascii="Fira Code" w:eastAsia="Times New Roman" w:hAnsi="Fira Code" w:cs="Fira Code"/>
+          <w:color w:val="D4D4D4"/>
+          <w:sz w:val="21"/>
+          <w:szCs w:val="21"/>
+        </w:rPr>
+        <w:t xml:space="preserve"> </w:t>
+      </w:r>
+      <w:r>
+        <w:rPr>
+          <w:rFonts w:ascii="Fira Code" w:eastAsia="Times New Roman" w:hAnsi="Fira Code" w:cs="Fira Code"/>
+          <w:color w:val="4EC9B0"/>
+          <w:sz w:val="21"/>
+          <w:szCs w:val="21"/>
+        </w:rPr>
+        <w:t>al</w:t>
+      </w:r>
+      <w:r>
+        <w:rPr>
+          <w:rFonts w:ascii="Fira Code" w:eastAsia="Times New Roman" w:hAnsi="Fira Code" w:cs="Fira Code"/>
+          <w:color w:val="D4D4D4"/>
+          <w:sz w:val="21"/>
+          <w:szCs w:val="21"/>
+        </w:rPr>
+        <w:t xml:space="preserve">, </w:t>
+      </w:r>
+      <w:r>
+        <w:rPr>
+          <w:rFonts w:ascii="Fira Code" w:eastAsia="Times New Roman" w:hAnsi="Fira Code" w:cs="Fira Code"/>
+          <w:color w:val="CE9178"/>
+          <w:sz w:val="21"/>
+          <w:szCs w:val="21"/>
+        </w:rPr>
+        <w:t>'D'</w:t>
+      </w:r>
+    </w:p>
+    <w:p>
+      <w:pPr>
+        <w:shd w:val="clear" w:color="auto" w:fill="1E1E1E"/>
+        <w:spacing w:after="0" w:line="240" w:lineRule="auto"/>
+        <w:rPr>
+          <w:rFonts w:ascii="Fira Code" w:eastAsia="Times New Roman" w:hAnsi="Fira Code" w:cs="Fira Code"/>
+          <w:color w:val="D4D4D4"/>
+          <w:sz w:val="21"/>
+          <w:szCs w:val="21"/>
+        </w:rPr>
+      </w:pPr>
+      <w:r>
+        <w:rPr>
+          <w:rFonts w:ascii="Fira Code" w:eastAsia="Times New Roman" w:hAnsi="Fira Code" w:cs="Fira Code"/>
+          <w:color w:val="DCDCAA"/>
+          <w:sz w:val="21"/>
+          <w:szCs w:val="21"/>
+        </w:rPr>
+        <w:t>int</w:t>
+      </w:r>
+      <w:r>
+        <w:rPr>
+          <w:rFonts w:ascii="Fira Code" w:eastAsia="Times New Roman" w:hAnsi="Fira Code" w:cs="Fira Code"/>
+          <w:color w:val="D4D4D4"/>
+          <w:sz w:val="21"/>
+          <w:szCs w:val="21"/>
+        </w:rPr>
+        <w:t xml:space="preserve"> </w:t>
+      </w:r>
+      <w:r>
+        <w:rPr>
+          <w:rFonts w:ascii="Fira Code" w:eastAsia="Times New Roman" w:hAnsi="Fira Code" w:cs="Fira Code"/>
+          <w:color w:val="B5CEA8"/>
+          <w:sz w:val="21"/>
+          <w:szCs w:val="21"/>
+        </w:rPr>
+        <w:t>0x10</w:t>
+      </w:r>
+      <w:r>
+        <w:rPr>
+          <w:rFonts w:ascii="Fira Code" w:eastAsia="Times New Roman" w:hAnsi="Fira Code" w:cs="Fira Code"/>
+          <w:color w:val="D4D4D4"/>
+          <w:sz w:val="21"/>
+          <w:szCs w:val="21"/>
+        </w:rPr>
+        <w:t xml:space="preserve"> </w:t>
+      </w:r>
       <w:bookmarkStart w:id="0" w:name="_GoBack"/>
       <w:bookmarkEnd w:id="0"/>
+    </w:p>
+    <w:p>
+      <w:pPr>
+        <w:shd w:val="clear" w:color="auto" w:fill="1E1E1E"/>
+        <w:spacing w:after="0" w:line="285" w:lineRule="atLeast"/>
+        <w:rPr>
+          <w:rFonts w:ascii="Fira Code" w:eastAsia="Times New Roman" w:hAnsi="Fira Code" w:cs="Fira Code"/>
+          <w:color w:val="D4D4D4"/>
+          <w:sz w:val="21"/>
+          <w:szCs w:val="21"/>
+        </w:rPr>
+      </w:pPr>
+      <w:r>
+        <w:rPr>
+          <w:rFonts w:ascii="Fira Code" w:eastAsia="Times New Roman" w:hAnsi="Fira Code" w:cs="Fira Code"/>
+          <w:color w:val="DCDCAA"/>
+          <w:sz w:val="21"/>
+          <w:szCs w:val="21"/>
+        </w:rPr>
+        <w:t>jmp</w:t>
+      </w:r>
+      <w:r>
+        <w:rPr>
+          <w:rFonts w:ascii="Fira Code" w:eastAsia="Times New Roman" w:hAnsi="Fira Code" w:cs="Fira Code"/>
+          <w:color w:val="D4D4D4"/>
+          <w:sz w:val="21"/>
+          <w:szCs w:val="21"/>
+        </w:rPr>
+        <w:t xml:space="preserve"> $</w:t>
+      </w:r>
+    </w:p>
+    <w:p>
+      <w:pPr>
+        <w:shd w:val="clear" w:color="auto" w:fill="1E1E1E"/>
+        <w:spacing w:after="0" w:line="285" w:lineRule="atLeast"/>
+        <w:rPr>
+          <w:rFonts w:ascii="Fira Code" w:eastAsia="Times New Roman" w:hAnsi="Fira Code" w:cs="Fira Code"/>
+          <w:color w:val="D4D4D4"/>
+          <w:sz w:val="21"/>
+          <w:szCs w:val="21"/>
+        </w:rPr>
+      </w:pPr>
+      <w:r>
+        <w:rPr>
+          <w:rFonts w:ascii="Fira Code" w:eastAsia="Times New Roman" w:hAnsi="Fira Code" w:cs="Fira Code"/>
+          <w:color w:val="C586C0"/>
+          <w:sz w:val="21"/>
+          <w:szCs w:val="21"/>
+        </w:rPr>
+        <w:t>times</w:t>
+      </w:r>
+      <w:r>
+        <w:rPr>
+          <w:rFonts w:ascii="Fira Code" w:eastAsia="Times New Roman" w:hAnsi="Fira Code" w:cs="Fira Code"/>
+          <w:color w:val="D4D4D4"/>
+          <w:sz w:val="21"/>
+          <w:szCs w:val="21"/>
+        </w:rPr>
+        <w:t xml:space="preserve"> </w:t>
+      </w:r>
+      <w:r>
+        <w:rPr>
+          <w:rFonts w:ascii="Fira Code" w:eastAsia="Times New Roman" w:hAnsi="Fira Code" w:cs="Fira Code"/>
+          <w:color w:val="B5CEA8"/>
+          <w:sz w:val="21"/>
+          <w:szCs w:val="21"/>
+        </w:rPr>
+        <w:t>510</w:t>
+      </w:r>
+      <w:r>
+        <w:rPr>
+          <w:rFonts w:ascii="Fira Code" w:eastAsia="Times New Roman" w:hAnsi="Fira Code" w:cs="Fira Code"/>
+          <w:color w:val="D4D4D4"/>
+          <w:sz w:val="21"/>
+          <w:szCs w:val="21"/>
+        </w:rPr>
+        <w:t xml:space="preserve">-($-$$) </w:t>
+      </w:r>
+      <w:r>
+        <w:rPr>
+          <w:rFonts w:ascii="Fira Code" w:eastAsia="Times New Roman" w:hAnsi="Fira Code" w:cs="Fira Code"/>
+          <w:color w:val="C586C0"/>
+          <w:sz w:val="21"/>
+          <w:szCs w:val="21"/>
+        </w:rPr>
+        <w:t>db</w:t>
+      </w:r>
+      <w:r>
+        <w:rPr>
+          <w:rFonts w:ascii="Fira Code" w:eastAsia="Times New Roman" w:hAnsi="Fira Code" w:cs="Fira Code"/>
+          <w:color w:val="D4D4D4"/>
+          <w:sz w:val="21"/>
+          <w:szCs w:val="21"/>
+        </w:rPr>
+        <w:t xml:space="preserve"> </w:t>
+      </w:r>
+      <w:r>
+        <w:rPr>
+          <w:rFonts w:ascii="Fira Code" w:eastAsia="Times New Roman" w:hAnsi="Fira Code" w:cs="Fira Code"/>
+          <w:color w:val="B5CEA8"/>
+          <w:sz w:val="21"/>
+          <w:szCs w:val="21"/>
+        </w:rPr>
+        <w:t>0</w:t>
+      </w:r>
+    </w:p>
+    <w:p>
+      <w:pPr>
+        <w:shd w:val="clear" w:color="auto" w:fill="1E1E1E"/>
+        <w:spacing w:after="0" w:line="285" w:lineRule="atLeast"/>
+        <w:rPr>
+          <w:rFonts w:ascii="Fira Code" w:eastAsia="Times New Roman" w:hAnsi="Fira Code" w:cs="Fira Code"/>
+          <w:color w:val="D4D4D4"/>
+          <w:sz w:val="21"/>
+          <w:szCs w:val="21"/>
+        </w:rPr>
+      </w:pPr>
+      <w:r>
+        <w:rPr>
+          <w:rFonts w:ascii="Fira Code" w:eastAsia="Times New Roman" w:hAnsi="Fira Code" w:cs="Fira Code"/>
+          <w:color w:val="C586C0"/>
+          <w:sz w:val="21"/>
+          <w:szCs w:val="21"/>
+        </w:rPr>
+        <w:t>dw</w:t>
+      </w:r>
+      <w:r>
+        <w:rPr>
+          <w:rFonts w:ascii="Fira Code" w:eastAsia="Times New Roman" w:hAnsi="Fira Code" w:cs="Fira Code"/>
+          <w:color w:val="D4D4D4"/>
+          <w:sz w:val="21"/>
+          <w:szCs w:val="21"/>
+        </w:rPr>
+        <w:t xml:space="preserve"> </w:t>
+      </w:r>
+      <w:r>
+        <w:rPr>
+          <w:rFonts w:ascii="Fira Code" w:eastAsia="Times New Roman" w:hAnsi="Fira Code" w:cs="Fira Code"/>
+          <w:color w:val="B5CEA8"/>
+          <w:sz w:val="21"/>
+          <w:szCs w:val="21"/>
+        </w:rPr>
+        <w:t>0xaa55</w:t>
+      </w:r>
+    </w:p>
+    <w:p>
+      <w:pPr>
+        <w:rPr>
+          <w:lang w:val="en-IN"/>
+        </w:rPr>
+      </w:pPr>
     </w:p>
     <w:sectPr>
       <w:pgSz w:w="12240" w:h="15840"/>

</xml_diff>